<commit_message>
Finish Week 1 notes, quiz, and lab for Coursera Intro to Probability with R from Duke
</commit_message>
<xml_diff>
--- a/Stats/Coursera/DukeStatsWithR/Course1_IntroToProb/week1Quizzes.docx
+++ b/Stats/Coursera/DukeStatsWithR/Course1_IntroToProb/week1Quizzes.docx
@@ -1,6 +1,6 @@
 
 <file path=word/document.xml><?xml version="1.0" encoding="utf-8"?>
-<w:document xmlns:wpc="http://schemas.microsoft.com/office/word/2010/wordprocessingCanvas" xmlns:cx="http://schemas.microsoft.com/office/drawing/2014/chartex" xmlns:cx1="http://schemas.microsoft.com/office/drawing/2015/9/8/chartex" xmlns:cx2="http://schemas.microsoft.com/office/drawing/2015/10/21/chartex" xmlns:cx3="http://schemas.microsoft.com/office/drawing/2016/5/9/chartex" xmlns:cx4="http://schemas.microsoft.com/office/drawing/2016/5/10/chartex" xmlns:cx5="http://schemas.microsoft.com/office/drawing/2016/5/11/chartex" xmlns:mc="http://schemas.openxmlformats.org/markup-compatibility/2006" xmlns:o="urn:schemas-microsoft-com:office:office" xmlns:r="http://schemas.openxmlformats.org/officeDocument/2006/relationships" xmlns:m="http://schemas.openxmlformats.org/officeDocument/2006/math" xmlns:v="urn:schemas-microsoft-com:vml" xmlns:wp14="http://schemas.microsoft.com/office/word/2010/wordprocessingDrawing" xmlns:wp="http://schemas.openxmlformats.org/drawingml/2006/wordprocessingDrawing" xmlns:w10="urn:schemas-microsoft-com:office:word" xmlns:w="http://schemas.openxmlformats.org/wordprocessingml/2006/main" xmlns:w14="http://schemas.microsoft.com/office/word/2010/wordml" xmlns:w15="http://schemas.microsoft.com/office/word/2012/wordml" xmlns:w16se="http://schemas.microsoft.com/office/word/2015/wordml/symex" xmlns:wpg="http://schemas.microsoft.com/office/word/2010/wordprocessingGroup" xmlns:wpi="http://schemas.microsoft.com/office/word/2010/wordprocessingInk" xmlns:wne="http://schemas.microsoft.com/office/word/2006/wordml" xmlns:wps="http://schemas.microsoft.com/office/word/2010/wordprocessingShape" mc:Ignorable="w14 w15 w16se wp14">
+<w:document xmlns:wpc="http://schemas.microsoft.com/office/word/2010/wordprocessingCanvas" xmlns:cx="http://schemas.microsoft.com/office/drawing/2014/chartex" xmlns:cx1="http://schemas.microsoft.com/office/drawing/2015/9/8/chartex" xmlns:cx2="http://schemas.microsoft.com/office/drawing/2015/10/21/chartex" xmlns:cx3="http://schemas.microsoft.com/office/drawing/2016/5/9/chartex" xmlns:cx4="http://schemas.microsoft.com/office/drawing/2016/5/10/chartex" xmlns:cx5="http://schemas.microsoft.com/office/drawing/2016/5/11/chartex" xmlns:cx6="http://schemas.microsoft.com/office/drawing/2016/5/12/chartex" xmlns:cx7="http://schemas.microsoft.com/office/drawing/2016/5/13/chartex" xmlns:cx8="http://schemas.microsoft.com/office/drawing/2016/5/14/chartex" xmlns:mc="http://schemas.openxmlformats.org/markup-compatibility/2006" xmlns:o="urn:schemas-microsoft-com:office:office" xmlns:r="http://schemas.openxmlformats.org/officeDocument/2006/relationships" xmlns:m="http://schemas.openxmlformats.org/officeDocument/2006/math" xmlns:v="urn:schemas-microsoft-com:vml" xmlns:wp14="http://schemas.microsoft.com/office/word/2010/wordprocessingDrawing" xmlns:wp="http://schemas.openxmlformats.org/drawingml/2006/wordprocessingDrawing" xmlns:w10="urn:schemas-microsoft-com:office:word" xmlns:w="http://schemas.openxmlformats.org/wordprocessingml/2006/main" xmlns:w14="http://schemas.microsoft.com/office/word/2010/wordml" xmlns:w15="http://schemas.microsoft.com/office/word/2012/wordml" xmlns:w16se="http://schemas.microsoft.com/office/word/2015/wordml/symex" xmlns:wpg="http://schemas.microsoft.com/office/word/2010/wordprocessingGroup" xmlns:wpi="http://schemas.microsoft.com/office/word/2010/wordprocessingInk" xmlns:wne="http://schemas.microsoft.com/office/word/2006/wordml" xmlns:wps="http://schemas.microsoft.com/office/word/2010/wordprocessingShape" mc:Ignorable="w14 w15 w16se wp14">
   <w:body>
     <w:p>
       <w:pPr>
@@ -285,6 +285,303 @@
     <w:p>
       <w:pPr>
         <w:pStyle w:val="ListBullet"/>
+        <w:ind w:left="1080"/>
+        <w:rPr>
+          <w:i/>
+        </w:rPr>
+      </w:pPr>
+      <w:r>
+        <w:rPr>
+          <w:i/>
+          <w:u w:val="single"/>
+        </w:rPr>
+        <w:t>ideal experiment</w:t>
+      </w:r>
+      <w:r>
+        <w:rPr>
+          <w:i/>
+        </w:rPr>
+        <w:t xml:space="preserve"> = random sampling AND assignment = causal conclusions that </w:t>
+      </w:r>
+      <w:r>
+        <w:rPr>
+          <w:i/>
+        </w:rPr>
+        <w:t xml:space="preserve">CAN </w:t>
+      </w:r>
+      <w:r>
+        <w:rPr>
+          <w:i/>
+        </w:rPr>
+        <w:t xml:space="preserve">be generalized to a whole population </w:t>
+      </w:r>
+    </w:p>
+    <w:p>
+      <w:pPr>
+        <w:pStyle w:val="ListBullet"/>
+        <w:ind w:left="1080"/>
+        <w:rPr>
+          <w:i/>
+          <w:u w:val="single"/>
+        </w:rPr>
+      </w:pPr>
+      <w:r>
+        <w:rPr>
+          <w:i/>
+          <w:u w:val="single"/>
+        </w:rPr>
+        <w:t>most experiments</w:t>
+      </w:r>
+      <w:r>
+        <w:rPr>
+          <w:i/>
+        </w:rPr>
+        <w:t xml:space="preserve"> = volunte</w:t>
+      </w:r>
+      <w:r>
+        <w:rPr>
+          <w:i/>
+        </w:rPr>
+        <w:t xml:space="preserve">er subjects = NO </w:t>
+      </w:r>
+      <w:r>
+        <w:rPr>
+          <w:i/>
+        </w:rPr>
+        <w:t xml:space="preserve">random sampling, but random assignment = causal conclusions, but </w:t>
+      </w:r>
+      <w:r>
+        <w:rPr>
+          <w:i/>
+          <w:u w:val="single"/>
+        </w:rPr>
+        <w:t xml:space="preserve">cannot be generalized. </w:t>
+      </w:r>
+    </w:p>
+    <w:p>
+      <w:pPr>
+        <w:pStyle w:val="ListBullet"/>
+        <w:ind w:left="1080"/>
+        <w:rPr>
+          <w:i/>
+        </w:rPr>
+      </w:pPr>
+      <w:r>
+        <w:rPr>
+          <w:i/>
+          <w:u w:val="single"/>
+        </w:rPr>
+        <w:t>typical observational study</w:t>
+      </w:r>
+      <w:r>
+        <w:rPr>
+          <w:i/>
+        </w:rPr>
+        <w:t xml:space="preserve"> = NO random assignment, but </w:t>
+      </w:r>
+      <w:r>
+        <w:rPr>
+          <w:i/>
+        </w:rPr>
+        <w:t xml:space="preserve">uses </w:t>
+      </w:r>
+      <w:r>
+        <w:rPr>
+          <w:i/>
+        </w:rPr>
+        <w:t xml:space="preserve">random sampling = correlation statements </w:t>
+      </w:r>
+      <w:r>
+        <w:rPr>
+          <w:i/>
+        </w:rPr>
+        <w:t xml:space="preserve">but </w:t>
+      </w:r>
+      <w:r>
+        <w:rPr>
+          <w:i/>
+        </w:rPr>
+        <w:t>generalized to the population at large.</w:t>
+      </w:r>
+    </w:p>
+    <w:p>
+      <w:pPr>
+        <w:pStyle w:val="ListBullet"/>
+        <w:numPr>
+          <w:ilvl w:val="0"/>
+          <w:numId w:val="0"/>
+        </w:numPr>
+        <w:ind w:left="1080"/>
+        <w:rPr>
+          <w:i/>
+        </w:rPr>
+      </w:pPr>
+      <w:r>
+        <w:rPr>
+          <w:i/>
+          <w:u w:val="single"/>
+        </w:rPr>
+        <w:t>UN-ideal observational study</w:t>
+      </w:r>
+      <w:r>
+        <w:rPr>
+          <w:i/>
+        </w:rPr>
+        <w:t xml:space="preserve"> = does </w:t>
+      </w:r>
+      <w:r>
+        <w:rPr>
+          <w:i/>
+        </w:rPr>
+        <w:t xml:space="preserve">NOT </w:t>
+      </w:r>
+      <w:r>
+        <w:rPr>
+          <w:i/>
+        </w:rPr>
+        <w:t>use random assignment OR random sampling + can only be used to make correlational statements that are NOT generalizable</w:t>
+      </w:r>
+    </w:p>
+    <w:p>
+      <w:pPr>
+        <w:pStyle w:val="ListBullet"/>
+        <w:numPr>
+          <w:ilvl w:val="0"/>
+          <w:numId w:val="0"/>
+        </w:numPr>
+        <w:ind w:left="1080"/>
+        <w:rPr>
+          <w:i/>
+        </w:rPr>
+      </w:pPr>
+    </w:p>
+    <w:p>
+      <w:pPr>
+        <w:pStyle w:val="ListBullet"/>
+        <w:numPr>
+          <w:ilvl w:val="0"/>
+          <w:numId w:val="3"/>
+        </w:numPr>
+      </w:pPr>
+      <w:r>
+        <w:t>As part of a stats project, Andrea would like to collect data on household size in her city. To do so, she asks each person in her stats class for the size of their household, + reports that her sample is a simple random sample. However, it’s not a simple random sample. Which of the following is the best reasoning for why this is not a random sample that is appropriate for this research question?</w:t>
+      </w:r>
+    </w:p>
+    <w:p>
+      <w:pPr>
+        <w:pStyle w:val="ListBullet"/>
+        <w:tabs>
+          <w:tab w:val="clear" w:pos="360"/>
+          <w:tab w:val="num" w:pos="720"/>
+        </w:tabs>
+        <w:ind w:left="720"/>
+      </w:pPr>
+      <w:r>
+        <w:t>Andrea did not block for any variables that might influence the response.</w:t>
+      </w:r>
+    </w:p>
+    <w:p>
+      <w:pPr>
+        <w:pStyle w:val="ListBullet"/>
+        <w:tabs>
+          <w:tab w:val="clear" w:pos="360"/>
+          <w:tab w:val="num" w:pos="720"/>
+        </w:tabs>
+        <w:ind w:left="720"/>
+        <w:rPr>
+          <w:b/>
+        </w:rPr>
+      </w:pPr>
+      <w:r>
+        <w:rPr>
+          <w:b/>
+        </w:rPr>
+        <w:t>Andrea did not use any randomization; she took a convenience sample.</w:t>
+      </w:r>
+    </w:p>
+    <w:p>
+      <w:pPr>
+        <w:pStyle w:val="ListBullet"/>
+        <w:tabs>
+          <w:tab w:val="clear" w:pos="360"/>
+          <w:tab w:val="num" w:pos="720"/>
+        </w:tabs>
+        <w:ind w:left="720"/>
+      </w:pPr>
+      <w:r>
+        <w:t>Andrea did not use a stratified sample.</w:t>
+      </w:r>
+    </w:p>
+    <w:p>
+      <w:pPr>
+        <w:pStyle w:val="ListBullet"/>
+        <w:numPr>
+          <w:ilvl w:val="0"/>
+          <w:numId w:val="0"/>
+        </w:numPr>
+        <w:ind w:left="360"/>
+      </w:pPr>
+    </w:p>
+    <w:p>
+      <w:pPr>
+        <w:pStyle w:val="ListBullet"/>
+        <w:numPr>
+          <w:ilvl w:val="0"/>
+          <w:numId w:val="3"/>
+        </w:numPr>
+      </w:pPr>
+      <w:r>
+        <w:t>Which of the following is not one of the four principles of experimental design?</w:t>
+      </w:r>
+    </w:p>
+    <w:p>
+      <w:pPr>
+        <w:pStyle w:val="ListBullet"/>
+        <w:tabs>
+          <w:tab w:val="clear" w:pos="360"/>
+          <w:tab w:val="num" w:pos="720"/>
+        </w:tabs>
+        <w:ind w:left="720"/>
+      </w:pPr>
+      <w:r>
+        <w:t>replicate</w:t>
+      </w:r>
+    </w:p>
+    <w:p>
+      <w:pPr>
+        <w:pStyle w:val="ListBullet"/>
+        <w:tabs>
+          <w:tab w:val="clear" w:pos="360"/>
+          <w:tab w:val="num" w:pos="720"/>
+        </w:tabs>
+        <w:ind w:left="720"/>
+      </w:pPr>
+      <w:r>
+        <w:t>randomize</w:t>
+      </w:r>
+    </w:p>
+    <w:p>
+      <w:pPr>
+        <w:pStyle w:val="ListBullet"/>
+        <w:tabs>
+          <w:tab w:val="clear" w:pos="360"/>
+          <w:tab w:val="num" w:pos="720"/>
+        </w:tabs>
+        <w:ind w:left="720"/>
+        <w:rPr>
+          <w:b/>
+        </w:rPr>
+      </w:pPr>
+      <w:r>
+        <w:rPr>
+          <w:b/>
+        </w:rPr>
+        <w:t>stratify</w:t>
+      </w:r>
+    </w:p>
+    <w:p>
+      <w:pPr>
+        <w:pStyle w:val="ListBullet"/>
         <w:tabs>
           <w:tab w:val="clear" w:pos="360"/>
           <w:tab w:val="num" w:pos="1080"/>
@@ -298,57 +595,7 @@
         <w:rPr>
           <w:i/>
         </w:rPr>
-        <w:t>R</w:t>
-      </w:r>
-      <w:r>
-        <w:rPr>
-          <w:i/>
-        </w:rPr>
-        <w:t xml:space="preserve">andom </w:t>
-      </w:r>
-      <w:r>
-        <w:rPr>
-          <w:i/>
-          <w:u w:val="single"/>
-        </w:rPr>
-        <w:t>sampling</w:t>
-      </w:r>
-      <w:r>
-        <w:rPr>
-          <w:i/>
-        </w:rPr>
-        <w:t xml:space="preserve"> </w:t>
-      </w:r>
-      <w:r>
-        <w:rPr>
-          <w:i/>
-        </w:rPr>
-        <w:t xml:space="preserve">is </w:t>
-      </w:r>
-      <w:r>
-        <w:rPr>
-          <w:i/>
-        </w:rPr>
-        <w:t xml:space="preserve">employed in data collection, results </w:t>
-      </w:r>
-      <w:r>
-        <w:rPr>
-          <w:i/>
-        </w:rPr>
-        <w:t xml:space="preserve">= </w:t>
-      </w:r>
-      <w:r>
-        <w:rPr>
-          <w:i/>
-          <w:u w:val="single"/>
-        </w:rPr>
-        <w:t>generalizable</w:t>
-      </w:r>
-      <w:r>
-        <w:rPr>
-          <w:i/>
-        </w:rPr>
-        <w:t xml:space="preserve"> to target population</w:t>
+        <w:t>CONTROL any possible confounders</w:t>
       </w:r>
     </w:p>
     <w:p>
@@ -367,70 +614,81 @@
         <w:rPr>
           <w:i/>
         </w:rPr>
-        <w:t>R</w:t>
-      </w:r>
-      <w:r>
-        <w:rPr>
-          <w:i/>
-        </w:rPr>
-        <w:t xml:space="preserve">andom </w:t>
-      </w:r>
-      <w:r>
-        <w:rPr>
-          <w:i/>
-          <w:u w:val="single"/>
-        </w:rPr>
-        <w:t>assignment</w:t>
-      </w:r>
-      <w:r>
-        <w:rPr>
-          <w:i/>
-        </w:rPr>
-        <w:t xml:space="preserve"> </w:t>
-      </w:r>
-      <w:r>
-        <w:rPr>
-          <w:i/>
-        </w:rPr>
-        <w:t xml:space="preserve">is </w:t>
-      </w:r>
-      <w:r>
-        <w:rPr>
-          <w:i/>
-        </w:rPr>
-        <w:t xml:space="preserve">employed in study design, the results suggest </w:t>
-      </w:r>
-      <w:r>
-        <w:rPr>
-          <w:i/>
-          <w:u w:val="single"/>
-        </w:rPr>
-        <w:t>causality</w:t>
-      </w:r>
-      <w:r>
-        <w:rPr>
-          <w:i/>
-        </w:rPr>
-        <w:t xml:space="preserve"> + </w:t>
-      </w:r>
-      <w:r>
-        <w:rPr>
-          <w:i/>
-        </w:rPr>
-        <w:t xml:space="preserve">allows us to make </w:t>
-      </w:r>
-      <w:r>
-        <w:rPr>
-          <w:i/>
-          <w:u w:val="single"/>
-        </w:rPr>
-        <w:t>causal conclusions</w:t>
-      </w:r>
-      <w:r>
-        <w:rPr>
-          <w:i/>
-        </w:rPr>
-        <w:t xml:space="preserve">. </w:t>
+        <w:t xml:space="preserve">RANDOMIZE </w:t>
+      </w:r>
+      <w:r>
+        <w:rPr>
+          <w:i/>
+        </w:rPr>
+        <w:t>int</w:t>
+      </w:r>
+      <w:r>
+        <w:rPr>
+          <w:i/>
+        </w:rPr>
+        <w:t xml:space="preserve">o treatment </w:t>
+      </w:r>
+      <w:r>
+        <w:rPr>
+          <w:i/>
+        </w:rPr>
+        <w:t>+</w:t>
+      </w:r>
+      <w:r>
+        <w:rPr>
+          <w:i/>
+        </w:rPr>
+        <w:t xml:space="preserve"> control groups</w:t>
+      </w:r>
+    </w:p>
+    <w:p>
+      <w:pPr>
+        <w:pStyle w:val="ListBullet"/>
+        <w:tabs>
+          <w:tab w:val="clear" w:pos="360"/>
+          <w:tab w:val="num" w:pos="1080"/>
+        </w:tabs>
+        <w:ind w:left="1080"/>
+        <w:rPr>
+          <w:i/>
+        </w:rPr>
+      </w:pPr>
+      <w:r>
+        <w:rPr>
+          <w:i/>
+        </w:rPr>
+        <w:t xml:space="preserve">REPLICATE </w:t>
+      </w:r>
+      <w:r>
+        <w:rPr>
+          <w:i/>
+        </w:rPr>
+        <w:t>by using a sufficiently large sample or repeating the experiment</w:t>
+      </w:r>
+    </w:p>
+    <w:p>
+      <w:pPr>
+        <w:pStyle w:val="ListBullet"/>
+        <w:tabs>
+          <w:tab w:val="clear" w:pos="360"/>
+          <w:tab w:val="num" w:pos="1080"/>
+        </w:tabs>
+        <w:ind w:left="1080"/>
+        <w:rPr>
+          <w:i/>
+        </w:rPr>
+      </w:pPr>
+      <w:r>
+        <w:rPr>
+          <w:i/>
+        </w:rPr>
+        <w:t xml:space="preserve">BLOCK </w:t>
+      </w:r>
+      <w:r>
+        <w:rPr>
+          <w:i/>
+        </w:rPr>
+        <w:t>any variables that might influence the response.</w:t>
       </w:r>
     </w:p>
     <w:p>
@@ -440,10 +698,7 @@
           <w:ilvl w:val="0"/>
           <w:numId w:val="0"/>
         </w:numPr>
-        <w:ind w:left="1080"/>
-        <w:rPr>
-          <w:i/>
-        </w:rPr>
+        <w:ind w:left="360"/>
       </w:pPr>
     </w:p>
     <w:p>
@@ -455,294 +710,19 @@
         </w:numPr>
       </w:pPr>
       <w:r>
-        <w:t>As part of a stats project, Andrea would like to collect data on household size in her city. To do so, she asks each person in her stats class for the size of their household, + reports that her sample is a simple random sample. However, it’s not a simple random sample. Which of the following is the best reasoning for why this is not a random sample that is appropriate for this research question?</w:t>
-      </w:r>
-    </w:p>
-    <w:p>
-      <w:pPr>
-        <w:pStyle w:val="ListBullet"/>
-        <w:tabs>
-          <w:tab w:val="clear" w:pos="360"/>
-          <w:tab w:val="num" w:pos="720"/>
-        </w:tabs>
-        <w:ind w:left="720"/>
-      </w:pPr>
-      <w:r>
-        <w:t>Andrea did not block for any variables that might influence the response.</w:t>
-      </w:r>
-    </w:p>
-    <w:p>
-      <w:pPr>
-        <w:pStyle w:val="ListBullet"/>
-        <w:tabs>
-          <w:tab w:val="clear" w:pos="360"/>
-          <w:tab w:val="num" w:pos="720"/>
-        </w:tabs>
-        <w:ind w:left="720"/>
-        <w:rPr>
-          <w:b/>
-        </w:rPr>
-      </w:pPr>
-      <w:r>
-        <w:rPr>
-          <w:b/>
-        </w:rPr>
-        <w:t>Andrea did not use any randomization; she took a convenience sample.</w:t>
-      </w:r>
-    </w:p>
-    <w:p>
-      <w:pPr>
-        <w:pStyle w:val="ListBullet"/>
-        <w:tabs>
-          <w:tab w:val="clear" w:pos="360"/>
-          <w:tab w:val="num" w:pos="720"/>
-        </w:tabs>
-        <w:ind w:left="720"/>
-      </w:pPr>
-      <w:r>
-        <w:t>Andrea did not use a stratified sample.</w:t>
-      </w:r>
-    </w:p>
-    <w:p>
-      <w:pPr>
-        <w:pStyle w:val="ListBullet"/>
-        <w:numPr>
-          <w:ilvl w:val="0"/>
-          <w:numId w:val="0"/>
-        </w:numPr>
-        <w:ind w:left="360"/>
-      </w:pPr>
-    </w:p>
-    <w:p>
-      <w:pPr>
-        <w:pStyle w:val="ListBullet"/>
-        <w:numPr>
-          <w:ilvl w:val="0"/>
-          <w:numId w:val="3"/>
-        </w:numPr>
-      </w:pPr>
-      <w:r>
-        <w:t>Which of the following is not one of the four principles of experimental design?</w:t>
-      </w:r>
-    </w:p>
-    <w:p>
-      <w:pPr>
-        <w:pStyle w:val="ListBullet"/>
-        <w:tabs>
-          <w:tab w:val="clear" w:pos="360"/>
-          <w:tab w:val="num" w:pos="720"/>
-        </w:tabs>
-        <w:ind w:left="720"/>
-      </w:pPr>
-      <w:r>
-        <w:t>replicate</w:t>
-      </w:r>
-    </w:p>
-    <w:p>
-      <w:pPr>
-        <w:pStyle w:val="ListBullet"/>
-        <w:tabs>
-          <w:tab w:val="clear" w:pos="360"/>
-          <w:tab w:val="num" w:pos="720"/>
-        </w:tabs>
-        <w:ind w:left="720"/>
-      </w:pPr>
-      <w:r>
-        <w:t>randomize</w:t>
-      </w:r>
-    </w:p>
-    <w:p>
-      <w:pPr>
-        <w:pStyle w:val="ListBullet"/>
-        <w:tabs>
-          <w:tab w:val="clear" w:pos="360"/>
-          <w:tab w:val="num" w:pos="720"/>
-        </w:tabs>
-        <w:ind w:left="720"/>
-        <w:rPr>
-          <w:b/>
-        </w:rPr>
-      </w:pPr>
-      <w:r>
-        <w:rPr>
-          <w:b/>
-        </w:rPr>
-        <w:t>stratify</w:t>
-      </w:r>
-    </w:p>
-    <w:p>
-      <w:pPr>
-        <w:pStyle w:val="ListBullet"/>
-        <w:tabs>
-          <w:tab w:val="clear" w:pos="360"/>
-          <w:tab w:val="num" w:pos="1080"/>
-        </w:tabs>
-        <w:ind w:left="1080"/>
-        <w:rPr>
-          <w:i/>
-        </w:rPr>
-      </w:pPr>
-      <w:r>
-        <w:rPr>
-          <w:i/>
-        </w:rPr>
-        <w:t>CONTROL any possible confounders</w:t>
-      </w:r>
-    </w:p>
-    <w:p>
-      <w:pPr>
-        <w:pStyle w:val="ListBullet"/>
-        <w:tabs>
-          <w:tab w:val="clear" w:pos="360"/>
-          <w:tab w:val="num" w:pos="1080"/>
-        </w:tabs>
-        <w:ind w:left="1080"/>
-        <w:rPr>
-          <w:i/>
-        </w:rPr>
-      </w:pPr>
-      <w:r>
-        <w:rPr>
-          <w:i/>
-        </w:rPr>
-        <w:t xml:space="preserve">RANDOMIZE </w:t>
-      </w:r>
-      <w:r>
-        <w:rPr>
-          <w:i/>
-        </w:rPr>
-        <w:t>int</w:t>
-      </w:r>
-      <w:r>
-        <w:rPr>
-          <w:i/>
-        </w:rPr>
-        <w:t xml:space="preserve">o treatment </w:t>
-      </w:r>
-      <w:r>
-        <w:rPr>
-          <w:i/>
-        </w:rPr>
-        <w:t>+</w:t>
-      </w:r>
-      <w:r>
-        <w:rPr>
-          <w:i/>
-        </w:rPr>
-        <w:t xml:space="preserve"> control groups</w:t>
-      </w:r>
-    </w:p>
-    <w:p>
-      <w:pPr>
-        <w:pStyle w:val="ListBullet"/>
-        <w:tabs>
-          <w:tab w:val="clear" w:pos="360"/>
-          <w:tab w:val="num" w:pos="1080"/>
-        </w:tabs>
-        <w:ind w:left="1080"/>
-        <w:rPr>
-          <w:i/>
-        </w:rPr>
-      </w:pPr>
-      <w:r>
-        <w:rPr>
-          <w:i/>
-        </w:rPr>
-        <w:t xml:space="preserve">REPLICATE </w:t>
-      </w:r>
-      <w:r>
-        <w:rPr>
-          <w:i/>
-        </w:rPr>
-        <w:t>by using a sufficiently large sample or repeating the experiment</w:t>
-      </w:r>
-    </w:p>
-    <w:p>
-      <w:pPr>
-        <w:pStyle w:val="ListBullet"/>
-        <w:tabs>
-          <w:tab w:val="clear" w:pos="360"/>
-          <w:tab w:val="num" w:pos="1080"/>
-        </w:tabs>
-        <w:ind w:left="1080"/>
-        <w:rPr>
-          <w:i/>
-        </w:rPr>
-      </w:pPr>
-      <w:r>
-        <w:rPr>
-          <w:i/>
-        </w:rPr>
-        <w:t xml:space="preserve">BLOCK </w:t>
-      </w:r>
-      <w:r>
-        <w:rPr>
-          <w:i/>
-        </w:rPr>
-        <w:t>any variables that might influence the response.</w:t>
-      </w:r>
-    </w:p>
-    <w:p>
-      <w:pPr>
-        <w:pStyle w:val="ListBullet"/>
-        <w:numPr>
-          <w:ilvl w:val="0"/>
-          <w:numId w:val="0"/>
-        </w:numPr>
-        <w:ind w:left="360"/>
-      </w:pPr>
-    </w:p>
-    <w:p>
-      <w:pPr>
-        <w:pStyle w:val="ListBullet"/>
-        <w:numPr>
-          <w:ilvl w:val="0"/>
-          <w:numId w:val="0"/>
-        </w:numPr>
-        <w:ind w:left="360"/>
-      </w:pPr>
-    </w:p>
-    <w:p>
-      <w:pPr>
-        <w:pStyle w:val="ListBullet"/>
-        <w:numPr>
-          <w:ilvl w:val="0"/>
-          <w:numId w:val="0"/>
-        </w:numPr>
-        <w:ind w:left="360"/>
-      </w:pPr>
-    </w:p>
-    <w:p>
-      <w:pPr>
-        <w:pStyle w:val="ListBullet"/>
-        <w:numPr>
-          <w:ilvl w:val="0"/>
-          <w:numId w:val="0"/>
-        </w:numPr>
-        <w:ind w:left="360"/>
-      </w:pPr>
-    </w:p>
-    <w:p>
-      <w:pPr>
-        <w:pStyle w:val="ListBullet"/>
-        <w:numPr>
-          <w:ilvl w:val="0"/>
-          <w:numId w:val="0"/>
-        </w:numPr>
-        <w:ind w:left="360"/>
-      </w:pPr>
-    </w:p>
-    <w:p>
-      <w:pPr>
-        <w:pStyle w:val="ListBullet"/>
-        <w:numPr>
-          <w:ilvl w:val="0"/>
-          <w:numId w:val="3"/>
-        </w:numPr>
-      </w:pPr>
-      <w:r>
+        <w:rPr>
+          <w:b/>
+        </w:rPr>
         <w:lastRenderedPageBreak/>
-        <w:t>Stratified sampling allows for controlling for possible confounders in the sampling stage, while blocking allows for controlling for such variables during random assignment.</w:t>
+        <w:t>Stratified sampling</w:t>
+      </w:r>
+      <w:r>
+        <w:t xml:space="preserve"> allows for controll</w:t>
+      </w:r>
+      <w:bookmarkStart w:id="0" w:name="_GoBack"/>
+      <w:bookmarkEnd w:id="0"/>
+      <w:r>
+        <w:t>ing for possible confounders in the sampling stage, while blocking allows for controlling for such variables during random assignment.</w:t>
       </w:r>
     </w:p>
     <w:p>
@@ -1559,8 +1539,6 @@
       <w:r>
         <w:t xml:space="preserve"> her classmates to volunteer</w:t>
       </w:r>
-      <w:bookmarkStart w:id="0" w:name="_GoBack"/>
-      <w:bookmarkEnd w:id="0"/>
     </w:p>
     <w:p>
       <w:pPr>
@@ -1733,7 +1711,7 @@
 </file>
 
 <file path=word/numbering.xml><?xml version="1.0" encoding="utf-8"?>
-<w:numbering xmlns:wpc="http://schemas.microsoft.com/office/word/2010/wordprocessingCanvas" xmlns:cx="http://schemas.microsoft.com/office/drawing/2014/chartex" xmlns:cx1="http://schemas.microsoft.com/office/drawing/2015/9/8/chartex" xmlns:cx2="http://schemas.microsoft.com/office/drawing/2015/10/21/chartex" xmlns:cx3="http://schemas.microsoft.com/office/drawing/2016/5/9/chartex" xmlns:cx4="http://schemas.microsoft.com/office/drawing/2016/5/10/chartex" xmlns:cx5="http://schemas.microsoft.com/office/drawing/2016/5/11/chartex" xmlns:mc="http://schemas.openxmlformats.org/markup-compatibility/2006" xmlns:o="urn:schemas-microsoft-com:office:office" xmlns:r="http://schemas.openxmlformats.org/officeDocument/2006/relationships" xmlns:m="http://schemas.openxmlformats.org/officeDocument/2006/math" xmlns:v="urn:schemas-microsoft-com:vml" xmlns:wp14="http://schemas.microsoft.com/office/word/2010/wordprocessingDrawing" xmlns:wp="http://schemas.openxmlformats.org/drawingml/2006/wordprocessingDrawing" xmlns:w10="urn:schemas-microsoft-com:office:word" xmlns:w="http://schemas.openxmlformats.org/wordprocessingml/2006/main" xmlns:w14="http://schemas.microsoft.com/office/word/2010/wordml" xmlns:w15="http://schemas.microsoft.com/office/word/2012/wordml" xmlns:w16se="http://schemas.microsoft.com/office/word/2015/wordml/symex" xmlns:wpg="http://schemas.microsoft.com/office/word/2010/wordprocessingGroup" xmlns:wpi="http://schemas.microsoft.com/office/word/2010/wordprocessingInk" xmlns:wne="http://schemas.microsoft.com/office/word/2006/wordml" xmlns:wps="http://schemas.microsoft.com/office/word/2010/wordprocessingShape" mc:Ignorable="w14 w15 w16se wp14">
+<w:numbering xmlns:wpc="http://schemas.microsoft.com/office/word/2010/wordprocessingCanvas" xmlns:cx="http://schemas.microsoft.com/office/drawing/2014/chartex" xmlns:cx1="http://schemas.microsoft.com/office/drawing/2015/9/8/chartex" xmlns:cx2="http://schemas.microsoft.com/office/drawing/2015/10/21/chartex" xmlns:cx3="http://schemas.microsoft.com/office/drawing/2016/5/9/chartex" xmlns:cx4="http://schemas.microsoft.com/office/drawing/2016/5/10/chartex" xmlns:cx5="http://schemas.microsoft.com/office/drawing/2016/5/11/chartex" xmlns:cx6="http://schemas.microsoft.com/office/drawing/2016/5/12/chartex" xmlns:cx7="http://schemas.microsoft.com/office/drawing/2016/5/13/chartex" xmlns:cx8="http://schemas.microsoft.com/office/drawing/2016/5/14/chartex" xmlns:mc="http://schemas.openxmlformats.org/markup-compatibility/2006" xmlns:o="urn:schemas-microsoft-com:office:office" xmlns:r="http://schemas.openxmlformats.org/officeDocument/2006/relationships" xmlns:m="http://schemas.openxmlformats.org/officeDocument/2006/math" xmlns:v="urn:schemas-microsoft-com:vml" xmlns:wp14="http://schemas.microsoft.com/office/word/2010/wordprocessingDrawing" xmlns:wp="http://schemas.openxmlformats.org/drawingml/2006/wordprocessingDrawing" xmlns:w10="urn:schemas-microsoft-com:office:word" xmlns:w="http://schemas.openxmlformats.org/wordprocessingml/2006/main" xmlns:w14="http://schemas.microsoft.com/office/word/2010/wordml" xmlns:w15="http://schemas.microsoft.com/office/word/2012/wordml" xmlns:w16se="http://schemas.microsoft.com/office/word/2015/wordml/symex" xmlns:wpg="http://schemas.microsoft.com/office/word/2010/wordprocessingGroup" xmlns:wpi="http://schemas.microsoft.com/office/word/2010/wordprocessingInk" xmlns:wne="http://schemas.microsoft.com/office/word/2006/wordml" xmlns:wps="http://schemas.microsoft.com/office/word/2010/wordprocessingShape" mc:Ignorable="w14 w15 w16se wp14">
   <w:abstractNum w:abstractNumId="0" w15:restartNumberingAfterBreak="0">
     <w:nsid w:val="FFFFFF89"/>
     <w:multiLevelType w:val="singleLevel"/>
@@ -2616,7 +2594,7 @@
 </file>
 
 <file path=customXml/itemProps1.xml><?xml version="1.0" encoding="utf-8"?>
-<ds:datastoreItem xmlns:ds="http://schemas.openxmlformats.org/officeDocument/2006/customXml" ds:itemID="{A35B662C-D282-4398-B927-7B9F4C395F4B}">
+<ds:datastoreItem xmlns:ds="http://schemas.openxmlformats.org/officeDocument/2006/customXml" ds:itemID="{2B931555-5E22-46D5-A219-EAACCD9F7BCB}">
   <ds:schemaRefs>
     <ds:schemaRef ds:uri="http://schemas.openxmlformats.org/officeDocument/2006/bibliography"/>
   </ds:schemaRefs>

</xml_diff>